<commit_message>
include fig & grph index
</commit_message>
<xml_diff>
--- a/cnfg/style_article.docx
+++ b/cnfg/style_article.docx
@@ -3,16 +3,15 @@
 <w:document xmlns:wpc="http://schemas.microsoft.com/office/word/2010/wordprocessingCanvas" xmlns:cx="http://schemas.microsoft.com/office/drawing/2014/chartex" xmlns:cx1="http://schemas.microsoft.com/office/drawing/2015/9/8/chartex" xmlns:cx2="http://schemas.microsoft.com/office/drawing/2015/10/21/chartex" xmlns:cx3="http://schemas.microsoft.com/office/drawing/2016/5/9/chartex" xmlns:cx4="http://schemas.microsoft.com/office/drawing/2016/5/10/chartex" xmlns:cx5="http://schemas.microsoft.com/office/drawing/2016/5/11/chartex" xmlns:cx6="http://schemas.microsoft.com/office/drawing/2016/5/12/chartex" xmlns:cx7="http://schemas.microsoft.com/office/drawing/2016/5/13/chartex" xmlns:cx8="http://schemas.microsoft.com/office/drawing/2016/5/14/chartex" xmlns:mc="http://schemas.openxmlformats.org/markup-compatibility/2006" xmlns:aink="http://schemas.microsoft.com/office/drawing/2016/ink" xmlns:am3d="http://schemas.microsoft.com/office/drawing/2017/model3d" xmlns:o="urn:schemas-microsoft-com:office:office" xmlns:r="http://schemas.openxmlformats.org/officeDocument/2006/relationships" xmlns:m="http://schemas.openxmlformats.org/officeDocument/2006/math" xmlns:v="urn:schemas-microsoft-com:vml" xmlns:wp14="http://schemas.microsoft.com/office/word/2010/wordprocessingDrawing" xmlns:wp="http://schemas.openxmlformats.org/drawingml/2006/wordprocessingDrawing" xmlns:w10="urn:schemas-microsoft-com:office:word" xmlns:w="http://schemas.openxmlformats.org/wordprocessingml/2006/main" xmlns:w14="http://schemas.microsoft.com/office/word/2010/wordml" xmlns:w15="http://schemas.microsoft.com/office/word/2012/wordml" xmlns:w16cid="http://schemas.microsoft.com/office/word/2016/wordml/cid" xmlns:w16se="http://schemas.microsoft.com/office/word/2015/wordml/symex" xmlns:wpg="http://schemas.microsoft.com/office/word/2010/wordprocessingGroup" xmlns:wpi="http://schemas.microsoft.com/office/word/2010/wordprocessingInk" xmlns:wne="http://schemas.microsoft.com/office/word/2006/wordml" xmlns:wps="http://schemas.microsoft.com/office/word/2010/wordprocessingShape" mc:Ignorable="w14 w15 w16se w16cid wp14">
   <w:body>
     <w:p>
-      <w:bookmarkStart w:id="0" w:name="_GoBack"/>
+      <w:bookmarkStart w:id="0" w:name="refs"/>
+      <w:bookmarkStart w:id="1" w:name="ref-zarate2017Respuesta"/>
+      <w:bookmarkStart w:id="2" w:name="_GoBack"/>
       <w:bookmarkEnd w:id="0"/>
+      <w:bookmarkEnd w:id="1"/>
+      <w:bookmarkEnd w:id="2"/>
     </w:p>
     <w:sectPr>
-      <w:headerReference w:type="even" r:id="rId8"/>
-      <w:headerReference w:type="default" r:id="rId9"/>
-      <w:footerReference w:type="even" r:id="rId10"/>
-      <w:footerReference w:type="default" r:id="rId11"/>
-      <w:headerReference w:type="first" r:id="rId12"/>
-      <w:footerReference w:type="first" r:id="rId13"/>
+      <w:footerReference w:type="default" r:id="rId7"/>
       <w:pgSz w:w="12240" w:h="15840"/>
       <w:pgMar w:top="1418" w:right="1418" w:bottom="1418" w:left="1418" w:header="720" w:footer="720" w:gutter="0"/>
       <w:lnNumType w:countBy="1" w:restart="continuous"/>
@@ -53,47 +52,32 @@
   <w:p>
     <w:pPr>
       <w:pStyle w:val="Piedepgina"/>
-    </w:pPr>
-  </w:p>
-</w:ftr>
-</file>
-
-<file path=word/footer2.xml><?xml version="1.0" encoding="utf-8"?>
-<w:ftr xmlns:wpc="http://schemas.microsoft.com/office/word/2010/wordprocessingCanvas" xmlns:cx="http://schemas.microsoft.com/office/drawing/2014/chartex" xmlns:cx1="http://schemas.microsoft.com/office/drawing/2015/9/8/chartex" xmlns:cx2="http://schemas.microsoft.com/office/drawing/2015/10/21/chartex" xmlns:cx3="http://schemas.microsoft.com/office/drawing/2016/5/9/chartex" xmlns:cx4="http://schemas.microsoft.com/office/drawing/2016/5/10/chartex" xmlns:cx5="http://schemas.microsoft.com/office/drawing/2016/5/11/chartex" xmlns:cx6="http://schemas.microsoft.com/office/drawing/2016/5/12/chartex" xmlns:cx7="http://schemas.microsoft.com/office/drawing/2016/5/13/chartex" xmlns:cx8="http://schemas.microsoft.com/office/drawing/2016/5/14/chartex" xmlns:mc="http://schemas.openxmlformats.org/markup-compatibility/2006" xmlns:aink="http://schemas.microsoft.com/office/drawing/2016/ink" xmlns:am3d="http://schemas.microsoft.com/office/drawing/2017/model3d" xmlns:o="urn:schemas-microsoft-com:office:office" xmlns:r="http://schemas.openxmlformats.org/officeDocument/2006/relationships" xmlns:m="http://schemas.openxmlformats.org/officeDocument/2006/math" xmlns:v="urn:schemas-microsoft-com:vml" xmlns:wp14="http://schemas.microsoft.com/office/word/2010/wordprocessingDrawing" xmlns:wp="http://schemas.openxmlformats.org/drawingml/2006/wordprocessingDrawing" xmlns:w10="urn:schemas-microsoft-com:office:word" xmlns:w="http://schemas.openxmlformats.org/wordprocessingml/2006/main" xmlns:w14="http://schemas.microsoft.com/office/word/2010/wordml" xmlns:w15="http://schemas.microsoft.com/office/word/2012/wordml" xmlns:w16cid="http://schemas.microsoft.com/office/word/2016/wordml/cid" xmlns:w16se="http://schemas.microsoft.com/office/word/2015/wordml/symex" xmlns:wpg="http://schemas.microsoft.com/office/word/2010/wordprocessingGroup" xmlns:wpi="http://schemas.microsoft.com/office/word/2010/wordprocessingInk" xmlns:wne="http://schemas.microsoft.com/office/word/2006/wordml" xmlns:wps="http://schemas.microsoft.com/office/word/2010/wordprocessingShape" mc:Ignorable="w14 w15 w16se w16cid wp14">
-  <w:p>
-    <w:pPr>
-      <w:pStyle w:val="Piedepgina"/>
       <w:jc w:val="center"/>
       <w:rPr>
         <w:caps/>
-        <w:color w:val="4F81BD" w:themeColor="accent1"/>
       </w:rPr>
     </w:pPr>
     <w:r>
       <w:rPr>
         <w:caps/>
-        <w:color w:val="4F81BD" w:themeColor="accent1"/>
       </w:rPr>
       <w:fldChar w:fldCharType="begin"/>
     </w:r>
     <w:r>
       <w:rPr>
         <w:caps/>
-        <w:color w:val="4F81BD" w:themeColor="accent1"/>
       </w:rPr>
       <w:instrText>PAGE   \* MERGEFORMAT</w:instrText>
     </w:r>
     <w:r>
       <w:rPr>
         <w:caps/>
-        <w:color w:val="4F81BD" w:themeColor="accent1"/>
       </w:rPr>
       <w:fldChar w:fldCharType="separate"/>
     </w:r>
     <w:r>
       <w:rPr>
         <w:caps/>
-        <w:color w:val="4F81BD" w:themeColor="accent1"/>
         <w:lang w:val="es-ES"/>
       </w:rPr>
       <w:t>2</w:t>
@@ -101,7 +85,6 @@
     <w:r>
       <w:rPr>
         <w:caps/>
-        <w:color w:val="4F81BD" w:themeColor="accent1"/>
       </w:rPr>
       <w:fldChar w:fldCharType="end"/>
     </w:r>
@@ -110,16 +93,9 @@
     <w:pPr>
       <w:pStyle w:val="Piedepgina"/>
     </w:pPr>
-  </w:p>
-</w:ftr>
-</file>
-
-<file path=word/footer3.xml><?xml version="1.0" encoding="utf-8"?>
-<w:ftr xmlns:wpc="http://schemas.microsoft.com/office/word/2010/wordprocessingCanvas" xmlns:cx="http://schemas.microsoft.com/office/drawing/2014/chartex" xmlns:cx1="http://schemas.microsoft.com/office/drawing/2015/9/8/chartex" xmlns:cx2="http://schemas.microsoft.com/office/drawing/2015/10/21/chartex" xmlns:cx3="http://schemas.microsoft.com/office/drawing/2016/5/9/chartex" xmlns:cx4="http://schemas.microsoft.com/office/drawing/2016/5/10/chartex" xmlns:cx5="http://schemas.microsoft.com/office/drawing/2016/5/11/chartex" xmlns:cx6="http://schemas.microsoft.com/office/drawing/2016/5/12/chartex" xmlns:cx7="http://schemas.microsoft.com/office/drawing/2016/5/13/chartex" xmlns:cx8="http://schemas.microsoft.com/office/drawing/2016/5/14/chartex" xmlns:mc="http://schemas.openxmlformats.org/markup-compatibility/2006" xmlns:aink="http://schemas.microsoft.com/office/drawing/2016/ink" xmlns:am3d="http://schemas.microsoft.com/office/drawing/2017/model3d" xmlns:o="urn:schemas-microsoft-com:office:office" xmlns:r="http://schemas.openxmlformats.org/officeDocument/2006/relationships" xmlns:m="http://schemas.openxmlformats.org/officeDocument/2006/math" xmlns:v="urn:schemas-microsoft-com:vml" xmlns:wp14="http://schemas.microsoft.com/office/word/2010/wordprocessingDrawing" xmlns:wp="http://schemas.openxmlformats.org/drawingml/2006/wordprocessingDrawing" xmlns:w10="urn:schemas-microsoft-com:office:word" xmlns:w="http://schemas.openxmlformats.org/wordprocessingml/2006/main" xmlns:w14="http://schemas.microsoft.com/office/word/2010/wordml" xmlns:w15="http://schemas.microsoft.com/office/word/2012/wordml" xmlns:w16cid="http://schemas.microsoft.com/office/word/2016/wordml/cid" xmlns:w16se="http://schemas.microsoft.com/office/word/2015/wordml/symex" xmlns:wpg="http://schemas.microsoft.com/office/word/2010/wordprocessingGroup" xmlns:wpi="http://schemas.microsoft.com/office/word/2010/wordprocessingInk" xmlns:wne="http://schemas.microsoft.com/office/word/2006/wordml" xmlns:wps="http://schemas.microsoft.com/office/word/2010/wordprocessingShape" mc:Ignorable="w14 w15 w16se w16cid wp14">
-  <w:p>
-    <w:pPr>
-      <w:pStyle w:val="Piedepgina"/>
-    </w:pPr>
+    <w:r>
+      <w:t>E</w:t>
+    </w:r>
   </w:p>
 </w:ftr>
 </file>
@@ -143,42 +119,12 @@
 </w:footnotes>
 </file>
 
-<file path=word/header1.xml><?xml version="1.0" encoding="utf-8"?>
-<w:hdr xmlns:wpc="http://schemas.microsoft.com/office/word/2010/wordprocessingCanvas" xmlns:cx="http://schemas.microsoft.com/office/drawing/2014/chartex" xmlns:cx1="http://schemas.microsoft.com/office/drawing/2015/9/8/chartex" xmlns:cx2="http://schemas.microsoft.com/office/drawing/2015/10/21/chartex" xmlns:cx3="http://schemas.microsoft.com/office/drawing/2016/5/9/chartex" xmlns:cx4="http://schemas.microsoft.com/office/drawing/2016/5/10/chartex" xmlns:cx5="http://schemas.microsoft.com/office/drawing/2016/5/11/chartex" xmlns:cx6="http://schemas.microsoft.com/office/drawing/2016/5/12/chartex" xmlns:cx7="http://schemas.microsoft.com/office/drawing/2016/5/13/chartex" xmlns:cx8="http://schemas.microsoft.com/office/drawing/2016/5/14/chartex" xmlns:mc="http://schemas.openxmlformats.org/markup-compatibility/2006" xmlns:aink="http://schemas.microsoft.com/office/drawing/2016/ink" xmlns:am3d="http://schemas.microsoft.com/office/drawing/2017/model3d" xmlns:o="urn:schemas-microsoft-com:office:office" xmlns:r="http://schemas.openxmlformats.org/officeDocument/2006/relationships" xmlns:m="http://schemas.openxmlformats.org/officeDocument/2006/math" xmlns:v="urn:schemas-microsoft-com:vml" xmlns:wp14="http://schemas.microsoft.com/office/word/2010/wordprocessingDrawing" xmlns:wp="http://schemas.openxmlformats.org/drawingml/2006/wordprocessingDrawing" xmlns:w10="urn:schemas-microsoft-com:office:word" xmlns:w="http://schemas.openxmlformats.org/wordprocessingml/2006/main" xmlns:w14="http://schemas.microsoft.com/office/word/2010/wordml" xmlns:w15="http://schemas.microsoft.com/office/word/2012/wordml" xmlns:w16cid="http://schemas.microsoft.com/office/word/2016/wordml/cid" xmlns:w16se="http://schemas.microsoft.com/office/word/2015/wordml/symex" xmlns:wpg="http://schemas.microsoft.com/office/word/2010/wordprocessingGroup" xmlns:wpi="http://schemas.microsoft.com/office/word/2010/wordprocessingInk" xmlns:wne="http://schemas.microsoft.com/office/word/2006/wordml" xmlns:wps="http://schemas.microsoft.com/office/word/2010/wordprocessingShape" mc:Ignorable="w14 w15 w16se w16cid wp14">
-  <w:p>
-    <w:pPr>
-      <w:pStyle w:val="Encabezado"/>
-    </w:pPr>
-  </w:p>
-</w:hdr>
-</file>
-
-<file path=word/header2.xml><?xml version="1.0" encoding="utf-8"?>
-<w:hdr xmlns:wpc="http://schemas.microsoft.com/office/word/2010/wordprocessingCanvas" xmlns:cx="http://schemas.microsoft.com/office/drawing/2014/chartex" xmlns:cx1="http://schemas.microsoft.com/office/drawing/2015/9/8/chartex" xmlns:cx2="http://schemas.microsoft.com/office/drawing/2015/10/21/chartex" xmlns:cx3="http://schemas.microsoft.com/office/drawing/2016/5/9/chartex" xmlns:cx4="http://schemas.microsoft.com/office/drawing/2016/5/10/chartex" xmlns:cx5="http://schemas.microsoft.com/office/drawing/2016/5/11/chartex" xmlns:cx6="http://schemas.microsoft.com/office/drawing/2016/5/12/chartex" xmlns:cx7="http://schemas.microsoft.com/office/drawing/2016/5/13/chartex" xmlns:cx8="http://schemas.microsoft.com/office/drawing/2016/5/14/chartex" xmlns:mc="http://schemas.openxmlformats.org/markup-compatibility/2006" xmlns:aink="http://schemas.microsoft.com/office/drawing/2016/ink" xmlns:am3d="http://schemas.microsoft.com/office/drawing/2017/model3d" xmlns:o="urn:schemas-microsoft-com:office:office" xmlns:r="http://schemas.openxmlformats.org/officeDocument/2006/relationships" xmlns:m="http://schemas.openxmlformats.org/officeDocument/2006/math" xmlns:v="urn:schemas-microsoft-com:vml" xmlns:wp14="http://schemas.microsoft.com/office/word/2010/wordprocessingDrawing" xmlns:wp="http://schemas.openxmlformats.org/drawingml/2006/wordprocessingDrawing" xmlns:w10="urn:schemas-microsoft-com:office:word" xmlns:w="http://schemas.openxmlformats.org/wordprocessingml/2006/main" xmlns:w14="http://schemas.microsoft.com/office/word/2010/wordml" xmlns:w15="http://schemas.microsoft.com/office/word/2012/wordml" xmlns:w16cid="http://schemas.microsoft.com/office/word/2016/wordml/cid" xmlns:w16se="http://schemas.microsoft.com/office/word/2015/wordml/symex" xmlns:wpg="http://schemas.microsoft.com/office/word/2010/wordprocessingGroup" xmlns:wpi="http://schemas.microsoft.com/office/word/2010/wordprocessingInk" xmlns:wne="http://schemas.microsoft.com/office/word/2006/wordml" xmlns:wps="http://schemas.microsoft.com/office/word/2010/wordprocessingShape" mc:Ignorable="w14 w15 w16se w16cid wp14">
-  <w:p>
-    <w:pPr>
-      <w:pStyle w:val="Encabezado"/>
-    </w:pPr>
-  </w:p>
-</w:hdr>
-</file>
-
-<file path=word/header3.xml><?xml version="1.0" encoding="utf-8"?>
-<w:hdr xmlns:wpc="http://schemas.microsoft.com/office/word/2010/wordprocessingCanvas" xmlns:cx="http://schemas.microsoft.com/office/drawing/2014/chartex" xmlns:cx1="http://schemas.microsoft.com/office/drawing/2015/9/8/chartex" xmlns:cx2="http://schemas.microsoft.com/office/drawing/2015/10/21/chartex" xmlns:cx3="http://schemas.microsoft.com/office/drawing/2016/5/9/chartex" xmlns:cx4="http://schemas.microsoft.com/office/drawing/2016/5/10/chartex" xmlns:cx5="http://schemas.microsoft.com/office/drawing/2016/5/11/chartex" xmlns:cx6="http://schemas.microsoft.com/office/drawing/2016/5/12/chartex" xmlns:cx7="http://schemas.microsoft.com/office/drawing/2016/5/13/chartex" xmlns:cx8="http://schemas.microsoft.com/office/drawing/2016/5/14/chartex" xmlns:mc="http://schemas.openxmlformats.org/markup-compatibility/2006" xmlns:aink="http://schemas.microsoft.com/office/drawing/2016/ink" xmlns:am3d="http://schemas.microsoft.com/office/drawing/2017/model3d" xmlns:o="urn:schemas-microsoft-com:office:office" xmlns:r="http://schemas.openxmlformats.org/officeDocument/2006/relationships" xmlns:m="http://schemas.openxmlformats.org/officeDocument/2006/math" xmlns:v="urn:schemas-microsoft-com:vml" xmlns:wp14="http://schemas.microsoft.com/office/word/2010/wordprocessingDrawing" xmlns:wp="http://schemas.openxmlformats.org/drawingml/2006/wordprocessingDrawing" xmlns:w10="urn:schemas-microsoft-com:office:word" xmlns:w="http://schemas.openxmlformats.org/wordprocessingml/2006/main" xmlns:w14="http://schemas.microsoft.com/office/word/2010/wordml" xmlns:w15="http://schemas.microsoft.com/office/word/2012/wordml" xmlns:w16cid="http://schemas.microsoft.com/office/word/2016/wordml/cid" xmlns:w16se="http://schemas.microsoft.com/office/word/2015/wordml/symex" xmlns:wpg="http://schemas.microsoft.com/office/word/2010/wordprocessingGroup" xmlns:wpi="http://schemas.microsoft.com/office/word/2010/wordprocessingInk" xmlns:wne="http://schemas.microsoft.com/office/word/2006/wordml" xmlns:wps="http://schemas.microsoft.com/office/word/2010/wordprocessingShape" mc:Ignorable="w14 w15 w16se w16cid wp14">
-  <w:p>
-    <w:pPr>
-      <w:pStyle w:val="Encabezado"/>
-    </w:pPr>
-  </w:p>
-</w:hdr>
-</file>
-
 <file path=word/numbering.xml><?xml version="1.0" encoding="utf-8"?>
 <w:numbering xmlns:wpc="http://schemas.microsoft.com/office/word/2010/wordprocessingCanvas" xmlns:cx="http://schemas.microsoft.com/office/drawing/2014/chartex" xmlns:cx1="http://schemas.microsoft.com/office/drawing/2015/9/8/chartex" xmlns:cx2="http://schemas.microsoft.com/office/drawing/2015/10/21/chartex" xmlns:cx3="http://schemas.microsoft.com/office/drawing/2016/5/9/chartex" xmlns:cx4="http://schemas.microsoft.com/office/drawing/2016/5/10/chartex" xmlns:cx5="http://schemas.microsoft.com/office/drawing/2016/5/11/chartex" xmlns:cx6="http://schemas.microsoft.com/office/drawing/2016/5/12/chartex" xmlns:cx7="http://schemas.microsoft.com/office/drawing/2016/5/13/chartex" xmlns:cx8="http://schemas.microsoft.com/office/drawing/2016/5/14/chartex" xmlns:mc="http://schemas.openxmlformats.org/markup-compatibility/2006" xmlns:aink="http://schemas.microsoft.com/office/drawing/2016/ink" xmlns:am3d="http://schemas.microsoft.com/office/drawing/2017/model3d" xmlns:o="urn:schemas-microsoft-com:office:office" xmlns:r="http://schemas.openxmlformats.org/officeDocument/2006/relationships" xmlns:m="http://schemas.openxmlformats.org/officeDocument/2006/math" xmlns:v="urn:schemas-microsoft-com:vml" xmlns:wp14="http://schemas.microsoft.com/office/word/2010/wordprocessingDrawing" xmlns:wp="http://schemas.openxmlformats.org/drawingml/2006/wordprocessingDrawing" xmlns:w10="urn:schemas-microsoft-com:office:word" xmlns:w="http://schemas.openxmlformats.org/wordprocessingml/2006/main" xmlns:w14="http://schemas.microsoft.com/office/word/2010/wordml" xmlns:w15="http://schemas.microsoft.com/office/word/2012/wordml" xmlns:w16cid="http://schemas.microsoft.com/office/word/2016/wordml/cid" xmlns:w16se="http://schemas.microsoft.com/office/word/2015/wordml/symex" xmlns:wpg="http://schemas.microsoft.com/office/word/2010/wordprocessingGroup" xmlns:wpi="http://schemas.microsoft.com/office/word/2010/wordprocessingInk" xmlns:wne="http://schemas.microsoft.com/office/word/2006/wordml" xmlns:wps="http://schemas.microsoft.com/office/word/2010/wordprocessingShape" mc:Ignorable="w14 w15 w16se w16cid wp14">
   <w:abstractNum w:abstractNumId="0" w15:restartNumberingAfterBreak="0">
     <w:nsid w:val="FFFFFF7C"/>
     <w:multiLevelType w:val="singleLevel"/>
-    <w:tmpl w:val="0C5A4332"/>
+    <w:tmpl w:val="314ED0CC"/>
     <w:lvl w:ilvl="0">
       <w:start w:val="1"/>
       <w:numFmt w:val="decimal"/>
@@ -195,7 +141,7 @@
   <w:abstractNum w:abstractNumId="1" w15:restartNumberingAfterBreak="0">
     <w:nsid w:val="FFFFFF7D"/>
     <w:multiLevelType w:val="singleLevel"/>
-    <w:tmpl w:val="2F6CA79E"/>
+    <w:tmpl w:val="E5904BD8"/>
     <w:lvl w:ilvl="0">
       <w:start w:val="1"/>
       <w:numFmt w:val="decimal"/>
@@ -212,7 +158,7 @@
   <w:abstractNum w:abstractNumId="2" w15:restartNumberingAfterBreak="0">
     <w:nsid w:val="FFFFFF7E"/>
     <w:multiLevelType w:val="singleLevel"/>
-    <w:tmpl w:val="E2603D18"/>
+    <w:tmpl w:val="8DE645E6"/>
     <w:lvl w:ilvl="0">
       <w:start w:val="1"/>
       <w:numFmt w:val="decimal"/>
@@ -229,7 +175,7 @@
   <w:abstractNum w:abstractNumId="3" w15:restartNumberingAfterBreak="0">
     <w:nsid w:val="FFFFFF7F"/>
     <w:multiLevelType w:val="singleLevel"/>
-    <w:tmpl w:val="4DC2926C"/>
+    <w:tmpl w:val="2850024C"/>
     <w:lvl w:ilvl="0">
       <w:start w:val="1"/>
       <w:numFmt w:val="decimal"/>
@@ -246,7 +192,7 @@
   <w:abstractNum w:abstractNumId="4" w15:restartNumberingAfterBreak="0">
     <w:nsid w:val="FFFFFF80"/>
     <w:multiLevelType w:val="singleLevel"/>
-    <w:tmpl w:val="47363E4C"/>
+    <w:tmpl w:val="5336A1F6"/>
     <w:lvl w:ilvl="0">
       <w:start w:val="1"/>
       <w:numFmt w:val="bullet"/>
@@ -266,7 +212,7 @@
   <w:abstractNum w:abstractNumId="5" w15:restartNumberingAfterBreak="0">
     <w:nsid w:val="FFFFFF81"/>
     <w:multiLevelType w:val="singleLevel"/>
-    <w:tmpl w:val="16BC8860"/>
+    <w:tmpl w:val="B87C1350"/>
     <w:lvl w:ilvl="0">
       <w:start w:val="1"/>
       <w:numFmt w:val="bullet"/>
@@ -286,7 +232,7 @@
   <w:abstractNum w:abstractNumId="6" w15:restartNumberingAfterBreak="0">
     <w:nsid w:val="FFFFFF82"/>
     <w:multiLevelType w:val="singleLevel"/>
-    <w:tmpl w:val="94088FA4"/>
+    <w:tmpl w:val="525C19CA"/>
     <w:lvl w:ilvl="0">
       <w:start w:val="1"/>
       <w:numFmt w:val="bullet"/>
@@ -306,7 +252,7 @@
   <w:abstractNum w:abstractNumId="7" w15:restartNumberingAfterBreak="0">
     <w:nsid w:val="FFFFFF83"/>
     <w:multiLevelType w:val="singleLevel"/>
-    <w:tmpl w:val="1BB4288A"/>
+    <w:tmpl w:val="3198093E"/>
     <w:lvl w:ilvl="0">
       <w:start w:val="1"/>
       <w:numFmt w:val="bullet"/>
@@ -326,7 +272,7 @@
   <w:abstractNum w:abstractNumId="8" w15:restartNumberingAfterBreak="0">
     <w:nsid w:val="FFFFFF88"/>
     <w:multiLevelType w:val="singleLevel"/>
-    <w:tmpl w:val="638EB250"/>
+    <w:tmpl w:val="74D47CD2"/>
     <w:lvl w:ilvl="0">
       <w:start w:val="1"/>
       <w:numFmt w:val="decimal"/>
@@ -343,7 +289,7 @@
   <w:abstractNum w:abstractNumId="9" w15:restartNumberingAfterBreak="0">
     <w:nsid w:val="FFFFFF89"/>
     <w:multiLevelType w:val="singleLevel"/>
-    <w:tmpl w:val="619C10C0"/>
+    <w:tmpl w:val="A1E6673E"/>
     <w:lvl w:ilvl="0">
       <w:start w:val="1"/>
       <w:numFmt w:val="bullet"/>
@@ -525,6 +471,9 @@
     <w:abstractNumId w:val="10"/>
   </w:num>
   <w:num w:numId="21">
+    <w:abstractNumId w:val="10"/>
+  </w:num>
+  <w:num w:numId="22">
     <w:abstractNumId w:val="10"/>
   </w:num>
 </w:numbering>
@@ -546,7 +495,7 @@
       </w:pPr>
     </w:pPrDefault>
   </w:docDefaults>
-  <w:latentStyles w:defLockedState="0" w:defUIPriority="0" w:defSemiHidden="0" w:defUnhideWhenUsed="0" w:defQFormat="0" w:count="377">
+  <w:latentStyles w:defLockedState="0" w:defUIPriority="0" w:defSemiHidden="0" w:defUnhideWhenUsed="0" w:defQFormat="0" w:count="376">
     <w:lsdException w:name="heading 4" w:semiHidden="1" w:unhideWhenUsed="1"/>
     <w:lsdException w:name="index 1" w:semiHidden="1" w:unhideWhenUsed="1"/>
     <w:lsdException w:name="index 2" w:semiHidden="1" w:unhideWhenUsed="1"/>
@@ -884,7 +833,6 @@
     <w:lsdException w:name="Hashtag" w:semiHidden="1" w:uiPriority="99" w:unhideWhenUsed="1"/>
     <w:lsdException w:name="Unresolved Mention" w:semiHidden="1" w:uiPriority="99" w:unhideWhenUsed="1"/>
     <w:lsdException w:name="Smart Link" w:semiHidden="1" w:uiPriority="99" w:unhideWhenUsed="1"/>
-    <w:lsdException w:name="Smart Link Error" w:semiHidden="1" w:uiPriority="99" w:unhideWhenUsed="1"/>
   </w:latentStyles>
   <w:style w:type="paragraph" w:default="1" w:styleId="Normal">
     <w:name w:val="Normal"/>
@@ -1748,7 +1696,7 @@
     <w:link w:val="PiedepginaCar"/>
     <w:uiPriority w:val="99"/>
     <w:unhideWhenUsed/>
-    <w:rsid w:val="00A04089"/>
+    <w:rsid w:val="00FB0FF2"/>
     <w:pPr>
       <w:tabs>
         <w:tab w:val="center" w:pos="4419"/>
@@ -1762,7 +1710,7 @@
     <w:basedOn w:val="Fuentedeprrafopredeter"/>
     <w:link w:val="Piedepgina"/>
     <w:uiPriority w:val="99"/>
-    <w:rsid w:val="00A04089"/>
+    <w:rsid w:val="00FB0FF2"/>
     <w:rPr>
       <w:sz w:val="22"/>
     </w:rPr>
@@ -2086,16 +2034,4 @@
   </a:objectDefaults>
   <a:extraClrSchemeLst/>
 </a:theme>
-</file>
-
-<file path=customXml/item1.xml><?xml version="1.0" encoding="utf-8"?>
-<b:Sources xmlns:b="http://schemas.openxmlformats.org/officeDocument/2006/bibliography" xmlns="http://schemas.openxmlformats.org/officeDocument/2006/bibliography" SelectedStyle="\APASixthEditionOfficeOnline.xsl" StyleName="APA" Version="6"/>
-</file>
-
-<file path=customXml/itemProps1.xml><?xml version="1.0" encoding="utf-8"?>
-<ds:datastoreItem xmlns:ds="http://schemas.openxmlformats.org/officeDocument/2006/customXml" ds:itemID="{150E3BE1-A312-463E-B88B-F4989716B438}">
-  <ds:schemaRefs>
-    <ds:schemaRef ds:uri="http://schemas.openxmlformats.org/officeDocument/2006/bibliography"/>
-  </ds:schemaRefs>
-</ds:datastoreItem>
 </file>
</xml_diff>

<commit_message>
updt cnfg + output files
</commit_message>
<xml_diff>
--- a/cnfg/style_article.docx
+++ b/cnfg/style_article.docx
@@ -4,14 +4,14 @@
   <w:body>
     <w:p>
       <w:bookmarkStart w:id="0" w:name="refs"/>
-      <w:bookmarkStart w:id="1" w:name="ref-zarate2017Respuesta"/>
+      <w:bookmarkStart w:id="1" w:name="ref-zurita-silva2014Breeding"/>
       <w:bookmarkStart w:id="2" w:name="_GoBack"/>
       <w:bookmarkEnd w:id="0"/>
       <w:bookmarkEnd w:id="1"/>
       <w:bookmarkEnd w:id="2"/>
     </w:p>
     <w:sectPr>
-      <w:footerReference w:type="default" r:id="rId7"/>
+      <w:footerReference w:type="default" r:id="rId8"/>
       <w:pgSz w:w="12240" w:h="15840"/>
       <w:pgMar w:top="1418" w:right="1418" w:bottom="1418" w:left="1418" w:header="720" w:footer="720" w:gutter="0"/>
       <w:lnNumType w:countBy="1" w:restart="continuous"/>
@@ -93,9 +93,6 @@
     <w:pPr>
       <w:pStyle w:val="Piedepgina"/>
     </w:pPr>
-    <w:r>
-      <w:t>E</w:t>
-    </w:r>
   </w:p>
 </w:ftr>
 </file>
@@ -122,9 +119,113 @@
 <file path=word/numbering.xml><?xml version="1.0" encoding="utf-8"?>
 <w:numbering xmlns:wpc="http://schemas.microsoft.com/office/word/2010/wordprocessingCanvas" xmlns:cx="http://schemas.microsoft.com/office/drawing/2014/chartex" xmlns:cx1="http://schemas.microsoft.com/office/drawing/2015/9/8/chartex" xmlns:cx2="http://schemas.microsoft.com/office/drawing/2015/10/21/chartex" xmlns:cx3="http://schemas.microsoft.com/office/drawing/2016/5/9/chartex" xmlns:cx4="http://schemas.microsoft.com/office/drawing/2016/5/10/chartex" xmlns:cx5="http://schemas.microsoft.com/office/drawing/2016/5/11/chartex" xmlns:cx6="http://schemas.microsoft.com/office/drawing/2016/5/12/chartex" xmlns:cx7="http://schemas.microsoft.com/office/drawing/2016/5/13/chartex" xmlns:cx8="http://schemas.microsoft.com/office/drawing/2016/5/14/chartex" xmlns:mc="http://schemas.openxmlformats.org/markup-compatibility/2006" xmlns:aink="http://schemas.microsoft.com/office/drawing/2016/ink" xmlns:am3d="http://schemas.microsoft.com/office/drawing/2017/model3d" xmlns:o="urn:schemas-microsoft-com:office:office" xmlns:r="http://schemas.openxmlformats.org/officeDocument/2006/relationships" xmlns:m="http://schemas.openxmlformats.org/officeDocument/2006/math" xmlns:v="urn:schemas-microsoft-com:vml" xmlns:wp14="http://schemas.microsoft.com/office/word/2010/wordprocessingDrawing" xmlns:wp="http://schemas.openxmlformats.org/drawingml/2006/wordprocessingDrawing" xmlns:w10="urn:schemas-microsoft-com:office:word" xmlns:w="http://schemas.openxmlformats.org/wordprocessingml/2006/main" xmlns:w14="http://schemas.microsoft.com/office/word/2010/wordml" xmlns:w15="http://schemas.microsoft.com/office/word/2012/wordml" xmlns:w16cid="http://schemas.microsoft.com/office/word/2016/wordml/cid" xmlns:w16se="http://schemas.microsoft.com/office/word/2015/wordml/symex" xmlns:wpg="http://schemas.microsoft.com/office/word/2010/wordprocessingGroup" xmlns:wpi="http://schemas.microsoft.com/office/word/2010/wordprocessingInk" xmlns:wne="http://schemas.microsoft.com/office/word/2006/wordml" xmlns:wps="http://schemas.microsoft.com/office/word/2010/wordprocessingShape" mc:Ignorable="w14 w15 w16se w16cid wp14">
   <w:abstractNum w:abstractNumId="0" w15:restartNumberingAfterBreak="0">
+    <w:nsid w:val="EA454B4C"/>
+    <w:multiLevelType w:val="multilevel"/>
+    <w:tmpl w:val="DFD2F8B4"/>
+    <w:lvl w:ilvl="0">
+      <w:numFmt w:val="bullet"/>
+      <w:lvlText w:val="•"/>
+      <w:lvlJc w:val="left"/>
+      <w:pPr>
+        <w:tabs>
+          <w:tab w:val="num" w:pos="0"/>
+        </w:tabs>
+        <w:ind w:left="480" w:hanging="480"/>
+      </w:pPr>
+    </w:lvl>
+    <w:lvl w:ilvl="1">
+      <w:numFmt w:val="bullet"/>
+      <w:lvlText w:val="–"/>
+      <w:lvlJc w:val="left"/>
+      <w:pPr>
+        <w:tabs>
+          <w:tab w:val="num" w:pos="720"/>
+        </w:tabs>
+        <w:ind w:left="1200" w:hanging="480"/>
+      </w:pPr>
+    </w:lvl>
+    <w:lvl w:ilvl="2">
+      <w:numFmt w:val="bullet"/>
+      <w:lvlText w:val="•"/>
+      <w:lvlJc w:val="left"/>
+      <w:pPr>
+        <w:tabs>
+          <w:tab w:val="num" w:pos="1440"/>
+        </w:tabs>
+        <w:ind w:left="1920" w:hanging="480"/>
+      </w:pPr>
+    </w:lvl>
+    <w:lvl w:ilvl="3">
+      <w:numFmt w:val="bullet"/>
+      <w:lvlText w:val="–"/>
+      <w:lvlJc w:val="left"/>
+      <w:pPr>
+        <w:tabs>
+          <w:tab w:val="num" w:pos="2160"/>
+        </w:tabs>
+        <w:ind w:left="2640" w:hanging="480"/>
+      </w:pPr>
+    </w:lvl>
+    <w:lvl w:ilvl="4">
+      <w:numFmt w:val="bullet"/>
+      <w:lvlText w:val="•"/>
+      <w:lvlJc w:val="left"/>
+      <w:pPr>
+        <w:tabs>
+          <w:tab w:val="num" w:pos="2880"/>
+        </w:tabs>
+        <w:ind w:left="3360" w:hanging="480"/>
+      </w:pPr>
+    </w:lvl>
+    <w:lvl w:ilvl="5">
+      <w:numFmt w:val="bullet"/>
+      <w:lvlText w:val="–"/>
+      <w:lvlJc w:val="left"/>
+      <w:pPr>
+        <w:tabs>
+          <w:tab w:val="num" w:pos="3600"/>
+        </w:tabs>
+        <w:ind w:left="4080" w:hanging="480"/>
+      </w:pPr>
+    </w:lvl>
+    <w:lvl w:ilvl="6">
+      <w:numFmt w:val="bullet"/>
+      <w:lvlText w:val="•"/>
+      <w:lvlJc w:val="left"/>
+      <w:pPr>
+        <w:tabs>
+          <w:tab w:val="num" w:pos="4320"/>
+        </w:tabs>
+        <w:ind w:left="4800" w:hanging="480"/>
+      </w:pPr>
+    </w:lvl>
+    <w:lvl w:ilvl="7">
+      <w:numFmt w:val="bullet"/>
+      <w:lvlText w:val="–"/>
+      <w:lvlJc w:val="left"/>
+      <w:pPr>
+        <w:tabs>
+          <w:tab w:val="num" w:pos="5040"/>
+        </w:tabs>
+        <w:ind w:left="5520" w:hanging="480"/>
+      </w:pPr>
+    </w:lvl>
+    <w:lvl w:ilvl="8">
+      <w:numFmt w:val="bullet"/>
+      <w:lvlText w:val="•"/>
+      <w:lvlJc w:val="left"/>
+      <w:pPr>
+        <w:tabs>
+          <w:tab w:val="num" w:pos="5760"/>
+        </w:tabs>
+        <w:ind w:left="6240" w:hanging="480"/>
+      </w:pPr>
+    </w:lvl>
+  </w:abstractNum>
+  <w:abstractNum w:abstractNumId="1" w15:restartNumberingAfterBreak="0">
     <w:nsid w:val="FFFFFF7C"/>
     <w:multiLevelType w:val="singleLevel"/>
-    <w:tmpl w:val="314ED0CC"/>
+    <w:tmpl w:val="BDE21FDC"/>
     <w:lvl w:ilvl="0">
       <w:start w:val="1"/>
       <w:numFmt w:val="decimal"/>
@@ -138,10 +239,10 @@
       </w:pPr>
     </w:lvl>
   </w:abstractNum>
-  <w:abstractNum w:abstractNumId="1" w15:restartNumberingAfterBreak="0">
+  <w:abstractNum w:abstractNumId="2" w15:restartNumberingAfterBreak="0">
     <w:nsid w:val="FFFFFF7D"/>
     <w:multiLevelType w:val="singleLevel"/>
-    <w:tmpl w:val="E5904BD8"/>
+    <w:tmpl w:val="88AA8B18"/>
     <w:lvl w:ilvl="0">
       <w:start w:val="1"/>
       <w:numFmt w:val="decimal"/>
@@ -155,10 +256,10 @@
       </w:pPr>
     </w:lvl>
   </w:abstractNum>
-  <w:abstractNum w:abstractNumId="2" w15:restartNumberingAfterBreak="0">
+  <w:abstractNum w:abstractNumId="3" w15:restartNumberingAfterBreak="0">
     <w:nsid w:val="FFFFFF7E"/>
     <w:multiLevelType w:val="singleLevel"/>
-    <w:tmpl w:val="8DE645E6"/>
+    <w:tmpl w:val="0756CE86"/>
     <w:lvl w:ilvl="0">
       <w:start w:val="1"/>
       <w:numFmt w:val="decimal"/>
@@ -172,10 +273,10 @@
       </w:pPr>
     </w:lvl>
   </w:abstractNum>
-  <w:abstractNum w:abstractNumId="3" w15:restartNumberingAfterBreak="0">
+  <w:abstractNum w:abstractNumId="4" w15:restartNumberingAfterBreak="0">
     <w:nsid w:val="FFFFFF7F"/>
     <w:multiLevelType w:val="singleLevel"/>
-    <w:tmpl w:val="2850024C"/>
+    <w:tmpl w:val="BA6E9B66"/>
     <w:lvl w:ilvl="0">
       <w:start w:val="1"/>
       <w:numFmt w:val="decimal"/>
@@ -189,10 +290,10 @@
       </w:pPr>
     </w:lvl>
   </w:abstractNum>
-  <w:abstractNum w:abstractNumId="4" w15:restartNumberingAfterBreak="0">
+  <w:abstractNum w:abstractNumId="5" w15:restartNumberingAfterBreak="0">
     <w:nsid w:val="FFFFFF80"/>
     <w:multiLevelType w:val="singleLevel"/>
-    <w:tmpl w:val="5336A1F6"/>
+    <w:tmpl w:val="6CC40AD2"/>
     <w:lvl w:ilvl="0">
       <w:start w:val="1"/>
       <w:numFmt w:val="bullet"/>
@@ -209,10 +310,10 @@
       </w:rPr>
     </w:lvl>
   </w:abstractNum>
-  <w:abstractNum w:abstractNumId="5" w15:restartNumberingAfterBreak="0">
+  <w:abstractNum w:abstractNumId="6" w15:restartNumberingAfterBreak="0">
     <w:nsid w:val="FFFFFF81"/>
     <w:multiLevelType w:val="singleLevel"/>
-    <w:tmpl w:val="B87C1350"/>
+    <w:tmpl w:val="828CDA2C"/>
     <w:lvl w:ilvl="0">
       <w:start w:val="1"/>
       <w:numFmt w:val="bullet"/>
@@ -229,10 +330,10 @@
       </w:rPr>
     </w:lvl>
   </w:abstractNum>
-  <w:abstractNum w:abstractNumId="6" w15:restartNumberingAfterBreak="0">
+  <w:abstractNum w:abstractNumId="7" w15:restartNumberingAfterBreak="0">
     <w:nsid w:val="FFFFFF82"/>
     <w:multiLevelType w:val="singleLevel"/>
-    <w:tmpl w:val="525C19CA"/>
+    <w:tmpl w:val="946EC55A"/>
     <w:lvl w:ilvl="0">
       <w:start w:val="1"/>
       <w:numFmt w:val="bullet"/>
@@ -249,10 +350,10 @@
       </w:rPr>
     </w:lvl>
   </w:abstractNum>
-  <w:abstractNum w:abstractNumId="7" w15:restartNumberingAfterBreak="0">
+  <w:abstractNum w:abstractNumId="8" w15:restartNumberingAfterBreak="0">
     <w:nsid w:val="FFFFFF83"/>
     <w:multiLevelType w:val="singleLevel"/>
-    <w:tmpl w:val="3198093E"/>
+    <w:tmpl w:val="02CCC11A"/>
     <w:lvl w:ilvl="0">
       <w:start w:val="1"/>
       <w:numFmt w:val="bullet"/>
@@ -269,10 +370,10 @@
       </w:rPr>
     </w:lvl>
   </w:abstractNum>
-  <w:abstractNum w:abstractNumId="8" w15:restartNumberingAfterBreak="0">
+  <w:abstractNum w:abstractNumId="9" w15:restartNumberingAfterBreak="0">
     <w:nsid w:val="FFFFFF88"/>
     <w:multiLevelType w:val="singleLevel"/>
-    <w:tmpl w:val="74D47CD2"/>
+    <w:tmpl w:val="DB249FF4"/>
     <w:lvl w:ilvl="0">
       <w:start w:val="1"/>
       <w:numFmt w:val="decimal"/>
@@ -286,10 +387,10 @@
       </w:pPr>
     </w:lvl>
   </w:abstractNum>
-  <w:abstractNum w:abstractNumId="9" w15:restartNumberingAfterBreak="0">
+  <w:abstractNum w:abstractNumId="10" w15:restartNumberingAfterBreak="0">
     <w:nsid w:val="FFFFFF89"/>
     <w:multiLevelType w:val="singleLevel"/>
-    <w:tmpl w:val="A1E6673E"/>
+    <w:tmpl w:val="94D2D72A"/>
     <w:lvl w:ilvl="0">
       <w:start w:val="1"/>
       <w:numFmt w:val="bullet"/>
@@ -306,10 +407,10 @@
       </w:rPr>
     </w:lvl>
   </w:abstractNum>
-  <w:abstractNum w:abstractNumId="10" w15:restartNumberingAfterBreak="0">
+  <w:abstractNum w:abstractNumId="11" w15:restartNumberingAfterBreak="0">
     <w:nsid w:val="2C1AE401"/>
     <w:multiLevelType w:val="multilevel"/>
-    <w:tmpl w:val="C1D6BFEE"/>
+    <w:tmpl w:val="1C4E1D14"/>
     <w:lvl w:ilvl="0">
       <w:numFmt w:val="bullet"/>
       <w:lvlText w:val=" "/>
@@ -411,70 +512,115 @@
     </w:lvl>
   </w:abstractNum>
   <w:num w:numId="1">
-    <w:abstractNumId w:val="10"/>
+    <w:abstractNumId w:val="11"/>
   </w:num>
   <w:num w:numId="2">
-    <w:abstractNumId w:val="8"/>
+    <w:abstractNumId w:val="0"/>
   </w:num>
   <w:num w:numId="3">
+    <w:abstractNumId w:val="0"/>
+  </w:num>
+  <w:num w:numId="4">
+    <w:abstractNumId w:val="0"/>
+  </w:num>
+  <w:num w:numId="5">
+    <w:abstractNumId w:val="0"/>
+  </w:num>
+  <w:num w:numId="6">
+    <w:abstractNumId w:val="0"/>
+  </w:num>
+  <w:num w:numId="7">
+    <w:abstractNumId w:val="0"/>
+  </w:num>
+  <w:num w:numId="8">
+    <w:abstractNumId w:val="9"/>
+  </w:num>
+  <w:num w:numId="9">
+    <w:abstractNumId w:val="4"/>
+  </w:num>
+  <w:num w:numId="10">
     <w:abstractNumId w:val="3"/>
   </w:num>
-  <w:num w:numId="4">
+  <w:num w:numId="11">
     <w:abstractNumId w:val="2"/>
   </w:num>
-  <w:num w:numId="5">
+  <w:num w:numId="12">
     <w:abstractNumId w:val="1"/>
-  </w:num>
-  <w:num w:numId="6">
-    <w:abstractNumId w:val="0"/>
-  </w:num>
-  <w:num w:numId="7">
-    <w:abstractNumId w:val="9"/>
-  </w:num>
-  <w:num w:numId="8">
-    <w:abstractNumId w:val="7"/>
-  </w:num>
-  <w:num w:numId="9">
-    <w:abstractNumId w:val="6"/>
-  </w:num>
-  <w:num w:numId="10">
-    <w:abstractNumId w:val="5"/>
-  </w:num>
-  <w:num w:numId="11">
-    <w:abstractNumId w:val="4"/>
-  </w:num>
-  <w:num w:numId="12">
-    <w:abstractNumId w:val="10"/>
   </w:num>
   <w:num w:numId="13">
     <w:abstractNumId w:val="10"/>
   </w:num>
   <w:num w:numId="14">
-    <w:abstractNumId w:val="10"/>
+    <w:abstractNumId w:val="8"/>
   </w:num>
   <w:num w:numId="15">
-    <w:abstractNumId w:val="10"/>
+    <w:abstractNumId w:val="7"/>
   </w:num>
   <w:num w:numId="16">
-    <w:abstractNumId w:val="10"/>
+    <w:abstractNumId w:val="6"/>
   </w:num>
   <w:num w:numId="17">
-    <w:abstractNumId w:val="10"/>
+    <w:abstractNumId w:val="5"/>
   </w:num>
   <w:num w:numId="18">
-    <w:abstractNumId w:val="10"/>
+    <w:abstractNumId w:val="11"/>
   </w:num>
   <w:num w:numId="19">
-    <w:abstractNumId w:val="10"/>
+    <w:abstractNumId w:val="0"/>
   </w:num>
   <w:num w:numId="20">
-    <w:abstractNumId w:val="10"/>
+    <w:abstractNumId w:val="0"/>
   </w:num>
   <w:num w:numId="21">
-    <w:abstractNumId w:val="10"/>
+    <w:abstractNumId w:val="0"/>
   </w:num>
   <w:num w:numId="22">
-    <w:abstractNumId w:val="10"/>
+    <w:abstractNumId w:val="0"/>
+  </w:num>
+  <w:num w:numId="23">
+    <w:abstractNumId w:val="0"/>
+  </w:num>
+  <w:num w:numId="24">
+    <w:abstractNumId w:val="0"/>
+  </w:num>
+  <w:num w:numId="25">
+    <w:abstractNumId w:val="0"/>
+  </w:num>
+  <w:num w:numId="26">
+    <w:abstractNumId w:val="0"/>
+  </w:num>
+  <w:num w:numId="27">
+    <w:abstractNumId w:val="0"/>
+  </w:num>
+  <w:num w:numId="28">
+    <w:abstractNumId w:val="11"/>
+  </w:num>
+  <w:num w:numId="29">
+    <w:abstractNumId w:val="0"/>
+  </w:num>
+  <w:num w:numId="30">
+    <w:abstractNumId w:val="0"/>
+  </w:num>
+  <w:num w:numId="31">
+    <w:abstractNumId w:val="0"/>
+  </w:num>
+  <w:num w:numId="32">
+    <w:abstractNumId w:val="0"/>
+  </w:num>
+  <w:num w:numId="33">
+    <w:abstractNumId w:val="0"/>
+  </w:num>
+  <w:num w:numId="34">
+    <w:abstractNumId w:val="0"/>
+  </w:num>
+  <w:num w:numId="35">
+    <w:abstractNumId w:val="0"/>
+  </w:num>
+  <w:num w:numId="36">
+    <w:abstractNumId w:val="0"/>
+  </w:num>
+  <w:num w:numId="37">
+    <w:abstractNumId w:val="0"/>
   </w:num>
 </w:numbering>
 </file>
@@ -837,11 +983,12 @@
   <w:style w:type="paragraph" w:default="1" w:styleId="Normal">
     <w:name w:val="Normal"/>
     <w:qFormat/>
-    <w:rsid w:val="00B05329"/>
+    <w:rsid w:val="00556C73"/>
     <w:pPr>
       <w:spacing w:before="120" w:after="120" w:line="360" w:lineRule="auto"/>
     </w:pPr>
     <w:rPr>
+      <w:rFonts w:ascii="Courier New" w:hAnsi="Courier New"/>
       <w:sz w:val="22"/>
     </w:rPr>
   </w:style>
@@ -851,11 +998,11 @@
     <w:next w:val="Normal"/>
     <w:uiPriority w:val="9"/>
     <w:qFormat/>
-    <w:rsid w:val="00D7586B"/>
+    <w:rsid w:val="00627AE5"/>
     <w:pPr>
       <w:keepNext/>
       <w:keepLines/>
-      <w:spacing w:before="100" w:after="100"/>
+      <w:spacing w:before="220" w:after="220"/>
       <w:outlineLvl w:val="0"/>
     </w:pPr>
     <w:rPr>
@@ -895,6 +1042,7 @@
     <w:uiPriority w:val="9"/>
     <w:unhideWhenUsed/>
     <w:qFormat/>
+    <w:rsid w:val="00556C73"/>
     <w:pPr>
       <w:keepNext/>
       <w:keepLines/>
@@ -902,11 +1050,9 @@
       <w:outlineLvl w:val="2"/>
     </w:pPr>
     <w:rPr>
-      <w:rFonts w:asciiTheme="majorHAnsi" w:eastAsiaTheme="majorEastAsia" w:hAnsiTheme="majorHAnsi" w:cstheme="majorBidi"/>
+      <w:rFonts w:eastAsiaTheme="majorEastAsia" w:cstheme="majorBidi"/>
       <w:b/>
       <w:bCs/>
-      <w:color w:val="4F81BD" w:themeColor="accent1"/>
-      <w:sz w:val="28"/>
       <w:szCs w:val="28"/>
     </w:rPr>
   </w:style>
@@ -1065,22 +1211,25 @@
     <w:name w:val="Compact"/>
     <w:basedOn w:val="Normal"/>
     <w:qFormat/>
-    <w:rsid w:val="00785CC8"/>
+    <w:rsid w:val="00143225"/>
     <w:pPr>
       <w:spacing w:before="36" w:after="36"/>
     </w:pPr>
+    <w:rPr>
+      <w:sz w:val="16"/>
+    </w:rPr>
   </w:style>
   <w:style w:type="paragraph" w:styleId="Ttulo">
     <w:name w:val="Title"/>
     <w:basedOn w:val="Normal"/>
     <w:next w:val="Normal"/>
     <w:qFormat/>
-    <w:rsid w:val="00B05329"/>
+    <w:rsid w:val="0015183D"/>
     <w:pPr>
       <w:keepNext/>
       <w:keepLines/>
       <w:spacing w:before="0" w:after="100"/>
-      <w:jc w:val="center"/>
+      <w:jc w:val="left"/>
     </w:pPr>
     <w:rPr>
       <w:rFonts w:eastAsiaTheme="majorEastAsia" w:cstheme="majorBidi"/>
@@ -1095,12 +1244,12 @@
     <w:basedOn w:val="Ttulo"/>
     <w:next w:val="Normal"/>
     <w:qFormat/>
-    <w:rsid w:val="00B05329"/>
-    <w:pPr>
-      <w:spacing w:before="80" w:after="80"/>
-    </w:pPr>
-    <w:rPr>
-      <w:sz w:val="22"/>
+    <w:rsid w:val="00647EB9"/>
+    <w:pPr>
+      <w:spacing w:before="240" w:after="240"/>
+      <w:jc w:val="center"/>
+    </w:pPr>
+    <w:rPr>
       <w:szCs w:val="30"/>
     </w:rPr>
   </w:style>
@@ -1108,14 +1257,16 @@
     <w:name w:val="Author"/>
     <w:next w:val="Normal"/>
     <w:qFormat/>
-    <w:rsid w:val="00D7586B"/>
+    <w:rsid w:val="00556C73"/>
     <w:pPr>
       <w:keepNext/>
       <w:keepLines/>
-      <w:spacing w:after="100"/>
-      <w:jc w:val="center"/>
-    </w:pPr>
-    <w:rPr>
+      <w:spacing w:before="240" w:after="340"/>
+      <w:jc w:val="left"/>
+    </w:pPr>
+    <w:rPr>
+      <w:rFonts w:ascii="Courier New" w:hAnsi="Courier New"/>
+      <w:b/>
       <w:sz w:val="22"/>
     </w:rPr>
   </w:style>
@@ -1148,9 +1299,9 @@
     <w:name w:val="Bibliography"/>
     <w:basedOn w:val="Normal"/>
     <w:qFormat/>
-    <w:rsid w:val="00C12907"/>
-    <w:pPr>
-      <w:spacing w:before="80" w:after="80"/>
+    <w:rsid w:val="00647EB9"/>
+    <w:pPr>
+      <w:spacing w:before="240" w:after="240"/>
     </w:pPr>
   </w:style>
   <w:style w:type="paragraph" w:styleId="Textodebloque">
@@ -1160,13 +1311,21 @@
     <w:uiPriority w:val="9"/>
     <w:unhideWhenUsed/>
     <w:qFormat/>
-    <w:rsid w:val="00785CC8"/>
-    <w:pPr>
+    <w:rsid w:val="00851191"/>
+    <w:pPr>
+      <w:pBdr>
+        <w:top w:val="dotted" w:sz="4" w:space="1" w:color="auto"/>
+        <w:left w:val="dotted" w:sz="4" w:space="4" w:color="auto"/>
+        <w:bottom w:val="dotted" w:sz="4" w:space="1" w:color="auto"/>
+        <w:right w:val="dotted" w:sz="4" w:space="4" w:color="auto"/>
+      </w:pBdr>
       <w:spacing w:before="100" w:after="100"/>
-    </w:pPr>
-    <w:rPr>
-      <w:rFonts w:asciiTheme="majorHAnsi" w:eastAsiaTheme="majorEastAsia" w:hAnsiTheme="majorHAnsi" w:cstheme="majorBidi"/>
+      <w:ind w:left="1440"/>
+    </w:pPr>
+    <w:rPr>
+      <w:rFonts w:eastAsiaTheme="majorEastAsia" w:cstheme="majorBidi"/>
       <w:bCs/>
+      <w:color w:val="FF0000"/>
     </w:rPr>
   </w:style>
   <w:style w:type="paragraph" w:styleId="Textonotapie">
@@ -1232,10 +1391,9 @@
   <w:style w:type="paragraph" w:customStyle="1" w:styleId="TableCaption">
     <w:name w:val="Table Caption"/>
     <w:basedOn w:val="Descripcin"/>
-    <w:rsid w:val="00D7586B"/>
+    <w:rsid w:val="00C4612C"/>
     <w:pPr>
       <w:keepNext/>
-      <w:pageBreakBefore/>
     </w:pPr>
     <w:rPr>
       <w:i w:val="0"/>
@@ -1244,7 +1402,7 @@
   <w:style w:type="paragraph" w:customStyle="1" w:styleId="ImageCaption">
     <w:name w:val="Image Caption"/>
     <w:basedOn w:val="Descripcin"/>
-    <w:rsid w:val="00785CC8"/>
+    <w:rsid w:val="00C4612C"/>
     <w:rPr>
       <w:i w:val="0"/>
     </w:rPr>
@@ -1256,10 +1414,8 @@
   <w:style w:type="paragraph" w:customStyle="1" w:styleId="CaptionedFigure">
     <w:name w:val="Captioned Figure"/>
     <w:basedOn w:val="Figure"/>
-    <w:rsid w:val="00D7586B"/>
-    <w:pPr>
-      <w:keepNext/>
-      <w:pageBreakBefore/>
+    <w:rsid w:val="00B2600A"/>
+    <w:pPr>
       <w:jc w:val="center"/>
     </w:pPr>
   </w:style>
@@ -1696,7 +1852,7 @@
     <w:link w:val="PiedepginaCar"/>
     <w:uiPriority w:val="99"/>
     <w:unhideWhenUsed/>
-    <w:rsid w:val="00FB0FF2"/>
+    <w:rsid w:val="00556C73"/>
     <w:pPr>
       <w:tabs>
         <w:tab w:val="center" w:pos="4419"/>
@@ -1710,8 +1866,9 @@
     <w:basedOn w:val="Fuentedeprrafopredeter"/>
     <w:link w:val="Piedepgina"/>
     <w:uiPriority w:val="99"/>
-    <w:rsid w:val="00FB0FF2"/>
-    <w:rPr>
+    <w:rsid w:val="00556C73"/>
+    <w:rPr>
+      <w:rFonts w:ascii="Courier New" w:hAnsi="Courier New"/>
       <w:sz w:val="22"/>
     </w:rPr>
   </w:style>
@@ -2034,4 +2191,16 @@
   </a:objectDefaults>
   <a:extraClrSchemeLst/>
 </a:theme>
+</file>
+
+<file path=customXml/item1.xml><?xml version="1.0" encoding="utf-8"?>
+<b:Sources xmlns:b="http://schemas.openxmlformats.org/officeDocument/2006/bibliography" xmlns="http://schemas.openxmlformats.org/officeDocument/2006/bibliography" SelectedStyle="\APASixthEditionOfficeOnline.xsl" StyleName="APA" Version="6"/>
+</file>
+
+<file path=customXml/itemProps1.xml><?xml version="1.0" encoding="utf-8"?>
+<ds:datastoreItem xmlns:ds="http://schemas.openxmlformats.org/officeDocument/2006/customXml" ds:itemID="{63023DE5-1FBC-41D9-A2ED-79E927E7A2DE}">
+  <ds:schemaRefs>
+    <ds:schemaRef ds:uri="http://schemas.openxmlformats.org/officeDocument/2006/bibliography"/>
+  </ds:schemaRefs>
+</ds:datastoreItem>
 </file>
</xml_diff>